<commit_message>
Obtener IP y su respectiva bandera
</commit_message>
<xml_diff>
--- a/Proyecto 2022-2023.docx
+++ b/Proyecto 2022-2023.docx
@@ -232,204 +232,69 @@
           <w:ilvl w:val="0"/>
           <w:numId w:val="1"/>
         </w:numPr>
-      </w:pPr>
-      <w:r>
+        <w:rPr>
+          <w:b/>
+          <w:bCs/>
+          <w:i/>
+          <w:iCs/>
+          <w:u w:val="single"/>
+        </w:rPr>
+      </w:pPr>
+      <w:r>
+        <w:rPr>
+          <w:b/>
+          <w:bCs/>
+          <w:i/>
+          <w:iCs/>
+          <w:u w:val="single"/>
+        </w:rPr>
         <w:t xml:space="preserve">Mostrar en detalles una bandera del país asociado a la IP </w:t>
       </w:r>
       <w:proofErr w:type="gramStart"/>
       <w:r>
+        <w:rPr>
+          <w:b/>
+          <w:bCs/>
+          <w:i/>
+          <w:iCs/>
+          <w:u w:val="single"/>
+        </w:rPr>
         <w:t>( utilizar</w:t>
       </w:r>
       <w:proofErr w:type="gramEnd"/>
       <w:r>
+        <w:rPr>
+          <w:b/>
+          <w:bCs/>
+          <w:i/>
+          <w:iCs/>
+          <w:u w:val="single"/>
+        </w:rPr>
         <w:t xml:space="preserve"> </w:t>
       </w:r>
       <w:proofErr w:type="spellStart"/>
       <w:r>
+        <w:rPr>
+          <w:b/>
+          <w:bCs/>
+          <w:i/>
+          <w:iCs/>
+          <w:u w:val="single"/>
+        </w:rPr>
         <w:t>geoip</w:t>
       </w:r>
       <w:proofErr w:type="spellEnd"/>
       <w:r>
+        <w:rPr>
+          <w:b/>
+          <w:bCs/>
+          <w:i/>
+          <w:iCs/>
+          <w:u w:val="single"/>
+        </w:rPr>
         <w:t xml:space="preserve"> y  </w:t>
       </w:r>
       <w:hyperlink r:id="rId5">
-        <w:r>
-          <w:rPr>
-            <w:color w:val="1155CC"/>
-            <w:u w:val="single"/>
-          </w:rPr>
-          <w:t>https://flagpedia.net/</w:t>
-        </w:r>
-      </w:hyperlink>
-      <w:r>
-        <w:t xml:space="preserve"> )</w:t>
-      </w:r>
-      <w:r>
-        <w:t xml:space="preserve"> </w:t>
-      </w:r>
-      <w:proofErr w:type="spellStart"/>
-      <w:r>
-        <w:rPr>
-          <w:b/>
-          <w:bCs/>
-          <w:i/>
-          <w:iCs/>
-          <w:u w:val="single"/>
-        </w:rPr>
-        <w:t>GeoIP</w:t>
-      </w:r>
-      <w:proofErr w:type="spellEnd"/>
-      <w:r>
-        <w:rPr>
-          <w:b/>
-          <w:bCs/>
-          <w:i/>
-          <w:iCs/>
-          <w:u w:val="single"/>
-        </w:rPr>
-        <w:t xml:space="preserve"> No </w:t>
-      </w:r>
-      <w:proofErr w:type="spellStart"/>
-      <w:r>
-        <w:rPr>
-          <w:b/>
-          <w:bCs/>
-          <w:i/>
-          <w:iCs/>
-          <w:u w:val="single"/>
-        </w:rPr>
-        <w:t>funciuna</w:t>
-      </w:r>
-      <w:proofErr w:type="spellEnd"/>
-      <w:r>
-        <w:rPr>
-          <w:b/>
-          <w:bCs/>
-          <w:i/>
-          <w:iCs/>
-          <w:u w:val="single"/>
-        </w:rPr>
-        <w:t xml:space="preserve"> </w:t>
-      </w:r>
-    </w:p>
-    <w:p/>
-    <w:p>
-      <w:pPr>
-        <w:numPr>
-          <w:ilvl w:val="0"/>
-          <w:numId w:val="1"/>
-        </w:numPr>
-        <w:rPr>
-          <w:b/>
-          <w:bCs/>
-          <w:i/>
-          <w:iCs/>
-          <w:u w:val="single"/>
-        </w:rPr>
-      </w:pPr>
-      <w:r>
-        <w:rPr>
-          <w:b/>
-          <w:bCs/>
-          <w:i/>
-          <w:iCs/>
-          <w:u w:val="single"/>
-        </w:rPr>
-        <w:t xml:space="preserve">Mejorar las operaciones de Nuevo y Modificar para que chequee que los datos son correctos:  correo electrónico (no repetido), IP </w:t>
-      </w:r>
-      <w:proofErr w:type="gramStart"/>
-      <w:r>
-        <w:rPr>
-          <w:b/>
-          <w:bCs/>
-          <w:i/>
-          <w:iCs/>
-          <w:u w:val="single"/>
-        </w:rPr>
-        <w:t>y  teléfono</w:t>
-      </w:r>
-      <w:proofErr w:type="gramEnd"/>
-      <w:r>
-        <w:rPr>
-          <w:b/>
-          <w:bCs/>
-          <w:i/>
-          <w:iCs/>
-          <w:u w:val="single"/>
-        </w:rPr>
-        <w:t xml:space="preserve"> con formato 999-999-9999.</w:t>
-      </w:r>
-    </w:p>
-    <w:p/>
-    <w:p>
-      <w:pPr>
-        <w:numPr>
-          <w:ilvl w:val="0"/>
-          <w:numId w:val="1"/>
-        </w:numPr>
-        <w:rPr>
-          <w:b/>
-          <w:bCs/>
-          <w:i/>
-          <w:iCs/>
-          <w:u w:val="single"/>
-        </w:rPr>
-      </w:pPr>
-      <w:r>
-        <w:rPr>
-          <w:b/>
-          <w:bCs/>
-          <w:i/>
-          <w:iCs/>
-          <w:u w:val="single"/>
-        </w:rPr>
-        <w:t xml:space="preserve">Mostrar una imagen asociada </w:t>
-      </w:r>
-      <w:proofErr w:type="gramStart"/>
-      <w:r>
-        <w:rPr>
-          <w:b/>
-          <w:bCs/>
-          <w:i/>
-          <w:iCs/>
-          <w:u w:val="single"/>
-        </w:rPr>
-        <w:t>al cliente almacenada previamente</w:t>
-      </w:r>
-      <w:proofErr w:type="gramEnd"/>
-      <w:r>
-        <w:rPr>
-          <w:b/>
-          <w:bCs/>
-          <w:i/>
-          <w:iCs/>
-          <w:u w:val="single"/>
-        </w:rPr>
-        <w:t xml:space="preserve"> en </w:t>
-      </w:r>
-      <w:proofErr w:type="spellStart"/>
-      <w:r>
-        <w:rPr>
-          <w:b/>
-          <w:bCs/>
-          <w:i/>
-          <w:iCs/>
-          <w:u w:val="single"/>
-        </w:rPr>
-        <w:t>uploads</w:t>
-      </w:r>
-      <w:proofErr w:type="spellEnd"/>
-      <w:r>
-        <w:rPr>
-          <w:b/>
-          <w:bCs/>
-          <w:i/>
-          <w:iCs/>
-          <w:u w:val="single"/>
-        </w:rPr>
-        <w:t xml:space="preserve"> o una imagen por defecto aleatoria generada por </w:t>
-      </w:r>
-      <w:hyperlink r:id="rId6">
         <w:r>
           <w:rPr>
             <w:b/>
@@ -439,17 +304,114 @@
             <w:color w:val="1155CC"/>
             <w:u w:val="single"/>
           </w:rPr>
+          <w:t>https://flagpedia.net/</w:t>
+        </w:r>
+      </w:hyperlink>
+      <w:r>
+        <w:rPr>
+          <w:b/>
+          <w:bCs/>
+          <w:i/>
+          <w:iCs/>
+          <w:u w:val="single"/>
+        </w:rPr>
+        <w:t xml:space="preserve"> )</w:t>
+      </w:r>
+      <w:r>
+        <w:rPr>
+          <w:b/>
+          <w:bCs/>
+          <w:i/>
+          <w:iCs/>
+          <w:u w:val="single"/>
+        </w:rPr>
+        <w:t xml:space="preserve"> </w:t>
+      </w:r>
+    </w:p>
+    <w:p/>
+    <w:p>
+      <w:pPr>
+        <w:numPr>
+          <w:ilvl w:val="0"/>
+          <w:numId w:val="1"/>
+        </w:numPr>
+        <w:rPr>
+          <w:b/>
+          <w:bCs/>
+          <w:i/>
+          <w:iCs/>
+          <w:u w:val="single"/>
+        </w:rPr>
+      </w:pPr>
+      <w:r>
+        <w:rPr>
+          <w:b/>
+          <w:bCs/>
+          <w:i/>
+          <w:iCs/>
+          <w:u w:val="single"/>
+        </w:rPr>
+        <w:t xml:space="preserve">Mejorar las operaciones de Nuevo y Modificar para que chequee que los datos son correctos:  correo electrónico (no repetido), IP </w:t>
+      </w:r>
+      <w:proofErr w:type="gramStart"/>
+      <w:r>
+        <w:rPr>
+          <w:b/>
+          <w:bCs/>
+          <w:i/>
+          <w:iCs/>
+          <w:u w:val="single"/>
+        </w:rPr>
+        <w:t>y  teléfono</w:t>
+      </w:r>
+      <w:proofErr w:type="gramEnd"/>
+      <w:r>
+        <w:rPr>
+          <w:b/>
+          <w:bCs/>
+          <w:i/>
+          <w:iCs/>
+          <w:u w:val="single"/>
+        </w:rPr>
+        <w:t xml:space="preserve"> con formato 999-999-9999.</w:t>
+      </w:r>
+    </w:p>
+    <w:p/>
+    <w:p>
+      <w:pPr>
+        <w:numPr>
+          <w:ilvl w:val="0"/>
+          <w:numId w:val="1"/>
+        </w:numPr>
+      </w:pPr>
+      <w:r>
+        <w:t xml:space="preserve">Mostrar una imagen asociada </w:t>
+      </w:r>
+      <w:proofErr w:type="gramStart"/>
+      <w:r>
+        <w:t>al cliente almacenada previamente</w:t>
+      </w:r>
+      <w:proofErr w:type="gramEnd"/>
+      <w:r>
+        <w:t xml:space="preserve"> en </w:t>
+      </w:r>
+      <w:proofErr w:type="spellStart"/>
+      <w:r>
+        <w:t>uploads</w:t>
+      </w:r>
+      <w:proofErr w:type="spellEnd"/>
+      <w:r>
+        <w:t xml:space="preserve"> o una imagen por defecto aleatoria generada por </w:t>
+      </w:r>
+      <w:hyperlink r:id="rId6">
+        <w:r>
+          <w:rPr>
+            <w:color w:val="1155CC"/>
+          </w:rPr>
           <w:t>https://robohasp.org</w:t>
         </w:r>
       </w:hyperlink>
       <w:r>
-        <w:rPr>
-          <w:b/>
-          <w:bCs/>
-          <w:i/>
-          <w:iCs/>
-          <w:u w:val="single"/>
-        </w:rPr>
         <w:t>.  sin no existe. En nombre de las fotos tiene el formato 00000XXX.jpg para el cliente con id XXX.</w:t>
       </w:r>
     </w:p>

</xml_diff>

<commit_message>
Hecho login, falta los intentos, hecho la vista dependiendo del rol que tenta el usuario, falta conseguir la api de google con el mapa ordenar bien la lista y las fotos
</commit_message>
<xml_diff>
--- a/Proyecto 2022-2023.docx
+++ b/Proyecto 2022-2023.docx
@@ -43,7 +43,15 @@
     <w:p/>
     <w:p>
       <w:r>
-        <w:t>Partiendo de la aplicación que Implementar un CRUD con paginación sobre la base de datos que incluye la tabla Clientes con datos del portal Mockaroo realizaremos distintas mejoras.</w:t>
+        <w:t xml:space="preserve">Partiendo de la aplicación que Implementar un CRUD con paginación sobre la base de datos que incluye la tabla Clientes con datos del portal </w:t>
+      </w:r>
+      <w:proofErr w:type="spellStart"/>
+      <w:r>
+        <w:t>Mockaroo</w:t>
+      </w:r>
+      <w:proofErr w:type="spellEnd"/>
+      <w:r>
+        <w:t xml:space="preserve"> realizaremos distintas mejoras.</w:t>
       </w:r>
     </w:p>
     <w:p>
@@ -147,8 +155,18 @@
           <w:bCs/>
           <w:u w:val="single"/>
         </w:rPr>
-        <w:t xml:space="preserve"> cambioss</w:t>
-      </w:r>
+        <w:t xml:space="preserve"> </w:t>
+      </w:r>
+      <w:proofErr w:type="spellStart"/>
+      <w:r>
+        <w:rPr>
+          <w:b/>
+          <w:bCs/>
+          <w:u w:val="single"/>
+        </w:rPr>
+        <w:t>cambioss</w:t>
+      </w:r>
+      <w:proofErr w:type="spellEnd"/>
     </w:p>
     <w:p/>
     <w:p>
@@ -176,8 +194,86 @@
           <w:iCs/>
           <w:u w:val="single"/>
         </w:rPr>
-        <w:t>Hecho mas memos si lo ordena pero al pasar de pagina no guarda la ordenacion</w:t>
-      </w:r>
+        <w:t xml:space="preserve">Hecho </w:t>
+      </w:r>
+      <w:proofErr w:type="spellStart"/>
+      <w:r>
+        <w:rPr>
+          <w:b/>
+          <w:bCs/>
+          <w:i/>
+          <w:iCs/>
+          <w:u w:val="single"/>
+        </w:rPr>
+        <w:t>mas</w:t>
+      </w:r>
+      <w:proofErr w:type="spellEnd"/>
+      <w:r>
+        <w:rPr>
+          <w:b/>
+          <w:bCs/>
+          <w:i/>
+          <w:iCs/>
+          <w:u w:val="single"/>
+        </w:rPr>
+        <w:t xml:space="preserve"> memos si lo </w:t>
+      </w:r>
+      <w:proofErr w:type="gramStart"/>
+      <w:r>
+        <w:rPr>
+          <w:b/>
+          <w:bCs/>
+          <w:i/>
+          <w:iCs/>
+          <w:u w:val="single"/>
+        </w:rPr>
+        <w:t>ordena</w:t>
+      </w:r>
+      <w:proofErr w:type="gramEnd"/>
+      <w:r>
+        <w:rPr>
+          <w:b/>
+          <w:bCs/>
+          <w:i/>
+          <w:iCs/>
+          <w:u w:val="single"/>
+        </w:rPr>
+        <w:t xml:space="preserve"> pero al pasar de </w:t>
+      </w:r>
+      <w:proofErr w:type="spellStart"/>
+      <w:r>
+        <w:rPr>
+          <w:b/>
+          <w:bCs/>
+          <w:i/>
+          <w:iCs/>
+          <w:u w:val="single"/>
+        </w:rPr>
+        <w:t>pagina</w:t>
+      </w:r>
+      <w:proofErr w:type="spellEnd"/>
+      <w:r>
+        <w:rPr>
+          <w:b/>
+          <w:bCs/>
+          <w:i/>
+          <w:iCs/>
+          <w:u w:val="single"/>
+        </w:rPr>
+        <w:t xml:space="preserve"> no guarda la </w:t>
+      </w:r>
+      <w:proofErr w:type="spellStart"/>
+      <w:r>
+        <w:rPr>
+          <w:b/>
+          <w:bCs/>
+          <w:i/>
+          <w:iCs/>
+          <w:u w:val="single"/>
+        </w:rPr>
+        <w:t>ordenacion</w:t>
+      </w:r>
+      <w:proofErr w:type="spellEnd"/>
     </w:p>
     <w:p>
       <w:pPr>
@@ -206,7 +302,51 @@
           <w:iCs/>
           <w:u w:val="single"/>
         </w:rPr>
-        <w:t xml:space="preserve">Mostrar en detalles una bandera del país asociado a la IP ( utilizar geoip y  </w:t>
+        <w:t xml:space="preserve">Mostrar en detalles una bandera del país asociado a la IP </w:t>
+      </w:r>
+      <w:proofErr w:type="gramStart"/>
+      <w:r>
+        <w:rPr>
+          <w:b/>
+          <w:bCs/>
+          <w:i/>
+          <w:iCs/>
+          <w:u w:val="single"/>
+        </w:rPr>
+        <w:t>( utilizar</w:t>
+      </w:r>
+      <w:proofErr w:type="gramEnd"/>
+      <w:r>
+        <w:rPr>
+          <w:b/>
+          <w:bCs/>
+          <w:i/>
+          <w:iCs/>
+          <w:u w:val="single"/>
+        </w:rPr>
+        <w:t xml:space="preserve"> </w:t>
+      </w:r>
+      <w:proofErr w:type="spellStart"/>
+      <w:r>
+        <w:rPr>
+          <w:b/>
+          <w:bCs/>
+          <w:i/>
+          <w:iCs/>
+          <w:u w:val="single"/>
+        </w:rPr>
+        <w:t>geoip</w:t>
+      </w:r>
+      <w:proofErr w:type="spellEnd"/>
+      <w:r>
+        <w:rPr>
+          <w:b/>
+          <w:bCs/>
+          <w:i/>
+          <w:iCs/>
+          <w:u w:val="single"/>
+        </w:rPr>
+        <w:t xml:space="preserve"> y  </w:t>
       </w:r>
       <w:hyperlink r:id="rId5">
         <w:r>
@@ -265,7 +405,29 @@
           <w:iCs/>
           <w:u w:val="single"/>
         </w:rPr>
-        <w:t>Mejorar las operaciones de Nuevo y Modificar para que chequee que los datos son correctos:  correo electrónico (no repetido), IP y  teléfono con formato 999-999-9999.</w:t>
+        <w:t xml:space="preserve">Mejorar las operaciones de Nuevo y Modificar para que chequee que los datos son correctos:  correo electrónico (no repetido), IP </w:t>
+      </w:r>
+      <w:proofErr w:type="gramStart"/>
+      <w:r>
+        <w:rPr>
+          <w:b/>
+          <w:bCs/>
+          <w:i/>
+          <w:iCs/>
+          <w:u w:val="single"/>
+        </w:rPr>
+        <w:t>y  teléfono</w:t>
+      </w:r>
+      <w:proofErr w:type="gramEnd"/>
+      <w:r>
+        <w:rPr>
+          <w:b/>
+          <w:bCs/>
+          <w:i/>
+          <w:iCs/>
+          <w:u w:val="single"/>
+        </w:rPr>
+        <w:t xml:space="preserve"> con formato 999-999-9999.</w:t>
       </w:r>
     </w:p>
     <w:p/>
@@ -277,7 +439,23 @@
         </w:numPr>
       </w:pPr>
       <w:r>
-        <w:t xml:space="preserve">Mostrar una imagen asociada al cliente almacenada previamente en uploads o una imagen por defecto aleatoria generada por </w:t>
+        <w:t xml:space="preserve">Mostrar una imagen asociada </w:t>
+      </w:r>
+      <w:proofErr w:type="gramStart"/>
+      <w:r>
+        <w:t>al cliente almacenada previamente</w:t>
+      </w:r>
+      <w:proofErr w:type="gramEnd"/>
+      <w:r>
+        <w:t xml:space="preserve"> en </w:t>
+      </w:r>
+      <w:proofErr w:type="spellStart"/>
+      <w:r>
+        <w:t>uploads</w:t>
+      </w:r>
+      <w:proofErr w:type="spellEnd"/>
+      <w:r>
+        <w:t xml:space="preserve"> o una imagen por defecto aleatoria generada por </w:t>
       </w:r>
       <w:hyperlink r:id="rId6">
         <w:r>
@@ -300,7 +478,15 @@
         </w:numPr>
       </w:pPr>
       <w:r>
-        <w:t xml:space="preserve">Permitir subir o cambiar la foto del cliente en modificar y en nuevo (La imagen no es obligatoria). Hay que controlar que el fichero subido sea una imagen jpg de un tamaño inferior a 1 Mbps. </w:t>
+        <w:t xml:space="preserve">Permitir subir o cambiar la foto del cliente en modificar y en nuevo (La imagen no es obligatoria). Hay que controlar que el fichero subido sea una imagen </w:t>
+      </w:r>
+      <w:proofErr w:type="spellStart"/>
+      <w:r>
+        <w:t>jpg</w:t>
+      </w:r>
+      <w:proofErr w:type="spellEnd"/>
+      <w:r>
+        <w:t xml:space="preserve"> de un tamaño inferior a 1 Mbps. </w:t>
       </w:r>
     </w:p>
     <w:p/>
@@ -326,7 +512,29 @@
           <w:iCs/>
           <w:u w:val="single"/>
         </w:rPr>
-        <w:t>Generar un PDF con los todos detalles de un cliente ( Incluir un botón que indique imprimir)</w:t>
+        <w:t xml:space="preserve">Generar un PDF con los todos detalles de un cliente </w:t>
+      </w:r>
+      <w:proofErr w:type="gramStart"/>
+      <w:r>
+        <w:rPr>
+          <w:b/>
+          <w:bCs/>
+          <w:i/>
+          <w:iCs/>
+          <w:u w:val="single"/>
+        </w:rPr>
+        <w:t>( Incluir</w:t>
+      </w:r>
+      <w:proofErr w:type="gramEnd"/>
+      <w:r>
+        <w:rPr>
+          <w:b/>
+          <w:bCs/>
+          <w:i/>
+          <w:iCs/>
+          <w:u w:val="single"/>
+        </w:rPr>
+        <w:t xml:space="preserve"> un botón que indique imprimir)</w:t>
       </w:r>
     </w:p>
     <w:p/>
@@ -338,11 +546,114 @@
         </w:numPr>
       </w:pPr>
       <w:r>
-        <w:t xml:space="preserve">Crear una nueva tabla en la BD de usuarios de la aplicación (User)  con tres campos: login, password( encriptada )  y rol (0/1), definir varios usuarios y controlar el acceso a la </w:t>
-      </w:r>
-      <w:r>
+        <w:rPr>
+          <w:b/>
+          <w:bCs/>
+          <w:u w:val="single"/>
+        </w:rPr>
+        <w:t>Crear una nueva tabla en la BD de usuarios de la aplicación (</w:t>
+      </w:r>
+      <w:proofErr w:type="gramStart"/>
+      <w:r>
+        <w:rPr>
+          <w:b/>
+          <w:bCs/>
+          <w:u w:val="single"/>
+        </w:rPr>
+        <w:t>User)  con</w:t>
+      </w:r>
+      <w:proofErr w:type="gramEnd"/>
+      <w:r>
+        <w:rPr>
+          <w:b/>
+          <w:bCs/>
+          <w:u w:val="single"/>
+        </w:rPr>
+        <w:t xml:space="preserve"> tres campos: </w:t>
+      </w:r>
+      <w:proofErr w:type="spellStart"/>
+      <w:r>
+        <w:rPr>
+          <w:b/>
+          <w:bCs/>
+          <w:u w:val="single"/>
+        </w:rPr>
+        <w:t>login</w:t>
+      </w:r>
+      <w:proofErr w:type="spellEnd"/>
+      <w:r>
+        <w:rPr>
+          <w:b/>
+          <w:bCs/>
+          <w:u w:val="single"/>
+        </w:rPr>
+        <w:t xml:space="preserve">, </w:t>
+      </w:r>
+      <w:proofErr w:type="spellStart"/>
+      <w:r>
+        <w:rPr>
+          <w:b/>
+          <w:bCs/>
+          <w:u w:val="single"/>
+        </w:rPr>
+        <w:t>password</w:t>
+      </w:r>
+      <w:proofErr w:type="spellEnd"/>
+      <w:r>
+        <w:rPr>
+          <w:b/>
+          <w:bCs/>
+          <w:u w:val="single"/>
+        </w:rPr>
+        <w:t xml:space="preserve">( encriptada )  y rol (0/1), definir varios usuarios y controlar el acceso </w:t>
+      </w:r>
+      <w:r>
+        <w:rPr>
+          <w:b/>
+          <w:bCs/>
+          <w:u w:val="single"/>
+        </w:rPr>
         <w:lastRenderedPageBreak/>
-        <w:t>aplicación sólo si se introduce el login y el password correctos. Si se realizan más de tres intentos erróneos se solicitará que se reinicie el navegador.</w:t>
+        <w:t xml:space="preserve">a la aplicación sólo si se introduce el </w:t>
+      </w:r>
+      <w:proofErr w:type="spellStart"/>
+      <w:r>
+        <w:rPr>
+          <w:b/>
+          <w:bCs/>
+          <w:u w:val="single"/>
+        </w:rPr>
+        <w:t>login</w:t>
+      </w:r>
+      <w:proofErr w:type="spellEnd"/>
+      <w:r>
+        <w:rPr>
+          <w:b/>
+          <w:bCs/>
+          <w:u w:val="single"/>
+        </w:rPr>
+        <w:t xml:space="preserve"> y el </w:t>
+      </w:r>
+      <w:proofErr w:type="spellStart"/>
+      <w:r>
+        <w:rPr>
+          <w:b/>
+          <w:bCs/>
+          <w:u w:val="single"/>
+        </w:rPr>
+        <w:t>password</w:t>
+      </w:r>
+      <w:proofErr w:type="spellEnd"/>
+      <w:r>
+        <w:rPr>
+          <w:b/>
+          <w:bCs/>
+          <w:u w:val="single"/>
+        </w:rPr>
+        <w:t xml:space="preserve"> correctos</w:t>
+      </w:r>
+      <w:r>
+        <w:t>. Si se realizan más de tres intentos erróneos se solicitará que se reinicie el navegador.</w:t>
       </w:r>
     </w:p>
     <w:p/>
@@ -370,7 +681,23 @@
         </w:numPr>
       </w:pPr>
       <w:r>
-        <w:t xml:space="preserve"> Utilizar geoip y el api para javascript </w:t>
+        <w:t xml:space="preserve"> Utilizar </w:t>
+      </w:r>
+      <w:proofErr w:type="spellStart"/>
+      <w:r>
+        <w:t>geoip</w:t>
+      </w:r>
+      <w:proofErr w:type="spellEnd"/>
+      <w:r>
+        <w:t xml:space="preserve"> y el api para </w:t>
+      </w:r>
+      <w:proofErr w:type="spellStart"/>
+      <w:r>
+        <w:t>javascript</w:t>
+      </w:r>
+      <w:proofErr w:type="spellEnd"/>
+      <w:r>
+        <w:t xml:space="preserve"> </w:t>
       </w:r>
       <w:hyperlink r:id="rId7">
         <w:r>
@@ -382,7 +709,15 @@
         </w:r>
       </w:hyperlink>
       <w:r>
-        <w:t xml:space="preserve"> o similar para mostrar la localización geográfica del cliente  en un mapa en función de su IP.</w:t>
+        <w:t xml:space="preserve"> o similar para mostrar la localización geográfica del </w:t>
+      </w:r>
+      <w:proofErr w:type="gramStart"/>
+      <w:r>
+        <w:t>cliente  en</w:t>
+      </w:r>
+      <w:proofErr w:type="gramEnd"/>
+      <w:r>
+        <w:t xml:space="preserve"> un mapa en función de su IP.</w:t>
       </w:r>
     </w:p>
     <w:p/>

</xml_diff>